<commit_message>
-minor changes ver 1.2
</commit_message>
<xml_diff>
--- a/Software Architecture Document.docx
+++ b/Software Architecture Document.docx
@@ -61,7 +61,7 @@
         <w:rPr>
           <w:sz w:val="28"/>
         </w:rPr>
-        <w:t>1.0</w:t>
+        <w:t>1.1</w:t>
       </w:r>
     </w:p>
     <w:p>
@@ -86,8 +86,8 @@
     <w:p>
       <w:pPr>
         <w:sectPr>
-          <w:headerReference w:type="default" r:id="rId7"/>
-          <w:footerReference w:type="even" r:id="rId8"/>
+          <w:headerReference w:type="default" r:id="rId8"/>
+          <w:footerReference w:type="even" r:id="rId9"/>
           <w:pgSz w:w="12240" w:h="15840" w:code="1"/>
           <w:pgMar w:top="1440" w:right="1440" w:bottom="1440" w:left="1440" w:header="720" w:footer="720" w:gutter="0"/>
           <w:cols w:space="720"/>
@@ -125,12 +125,6 @@
         <w:gridCol w:w="2304"/>
       </w:tblGrid>
       <w:tr>
-        <w:tblPrEx>
-          <w:tblCellMar>
-            <w:top w:w="0" w:type="dxa"/>
-            <w:bottom w:w="0" w:type="dxa"/>
-          </w:tblCellMar>
-        </w:tblPrEx>
         <w:tc>
           <w:tcPr>
             <w:tcW w:w="2304" w:type="dxa"/>
@@ -213,12 +207,6 @@
         </w:tc>
       </w:tr>
       <w:tr>
-        <w:tblPrEx>
-          <w:tblCellMar>
-            <w:top w:w="0" w:type="dxa"/>
-            <w:bottom w:w="0" w:type="dxa"/>
-          </w:tblCellMar>
-        </w:tblPrEx>
         <w:tc>
           <w:tcPr>
             <w:tcW w:w="2304" w:type="dxa"/>
@@ -273,12 +261,74 @@
         </w:tc>
       </w:tr>
       <w:tr>
-        <w:tblPrEx>
-          <w:tblCellMar>
-            <w:top w:w="0" w:type="dxa"/>
-            <w:bottom w:w="0" w:type="dxa"/>
-          </w:tblCellMar>
-        </w:tblPrEx>
+        <w:tc>
+          <w:tcPr>
+            <w:tcW w:w="2304" w:type="dxa"/>
+          </w:tcPr>
+          <w:p>
+            <w:pPr>
+              <w:pStyle w:val="Tabletext"/>
+            </w:pPr>
+            <w:r>
+              <w:t>28.11.16</w:t>
+            </w:r>
+          </w:p>
+        </w:tc>
+        <w:tc>
+          <w:tcPr>
+            <w:tcW w:w="1152" w:type="dxa"/>
+          </w:tcPr>
+          <w:p>
+            <w:pPr>
+              <w:pStyle w:val="Tabletext"/>
+            </w:pPr>
+            <w:r>
+              <w:t>1.1</w:t>
+            </w:r>
+          </w:p>
+        </w:tc>
+        <w:tc>
+          <w:tcPr>
+            <w:tcW w:w="3744" w:type="dxa"/>
+          </w:tcPr>
+          <w:p>
+            <w:pPr>
+              <w:pStyle w:val="Tabletext"/>
+            </w:pPr>
+            <w:r>
+              <w:t>-minor changes (</w:t>
+            </w:r>
+            <w:r>
+              <w:rPr>
+                <w:noProof/>
+                <w:szCs w:val="24"/>
+              </w:rPr>
+              <w:t>Architectural Goals and Constraints</w:t>
+            </w:r>
+            <w:r>
+              <w:rPr>
+                <w:noProof/>
+                <w:szCs w:val="24"/>
+              </w:rPr>
+              <w:t>)</w:t>
+            </w:r>
+          </w:p>
+        </w:tc>
+        <w:tc>
+          <w:tcPr>
+            <w:tcW w:w="2304" w:type="dxa"/>
+          </w:tcPr>
+          <w:p>
+            <w:pPr>
+              <w:pStyle w:val="Tabletext"/>
+            </w:pPr>
+            <w:r>
+              <w:t>Sven Baumann</w:t>
+            </w:r>
+          </w:p>
+        </w:tc>
+      </w:tr>
+      <w:tr>
         <w:tc>
           <w:tcPr>
             <w:tcW w:w="2304" w:type="dxa"/>
@@ -321,60 +371,6 @@
         </w:tc>
       </w:tr>
       <w:tr>
-        <w:tblPrEx>
-          <w:tblCellMar>
-            <w:top w:w="0" w:type="dxa"/>
-            <w:bottom w:w="0" w:type="dxa"/>
-          </w:tblCellMar>
-        </w:tblPrEx>
-        <w:tc>
-          <w:tcPr>
-            <w:tcW w:w="2304" w:type="dxa"/>
-          </w:tcPr>
-          <w:p>
-            <w:pPr>
-              <w:pStyle w:val="Tabletext"/>
-            </w:pPr>
-          </w:p>
-        </w:tc>
-        <w:tc>
-          <w:tcPr>
-            <w:tcW w:w="1152" w:type="dxa"/>
-          </w:tcPr>
-          <w:p>
-            <w:pPr>
-              <w:pStyle w:val="Tabletext"/>
-            </w:pPr>
-          </w:p>
-        </w:tc>
-        <w:tc>
-          <w:tcPr>
-            <w:tcW w:w="3744" w:type="dxa"/>
-          </w:tcPr>
-          <w:p>
-            <w:pPr>
-              <w:pStyle w:val="Tabletext"/>
-            </w:pPr>
-          </w:p>
-        </w:tc>
-        <w:tc>
-          <w:tcPr>
-            <w:tcW w:w="2304" w:type="dxa"/>
-          </w:tcPr>
-          <w:p>
-            <w:pPr>
-              <w:pStyle w:val="Tabletext"/>
-            </w:pPr>
-          </w:p>
-        </w:tc>
-      </w:tr>
-      <w:tr>
-        <w:tblPrEx>
-          <w:tblCellMar>
-            <w:top w:w="0" w:type="dxa"/>
-            <w:bottom w:w="0" w:type="dxa"/>
-          </w:tblCellMar>
-        </w:tblPrEx>
         <w:tc>
           <w:tcPr>
             <w:tcW w:w="2304" w:type="dxa"/>
@@ -422,6 +418,8 @@
       <w:pPr>
         <w:pStyle w:val="Titel"/>
       </w:pPr>
+      <w:bookmarkStart w:id="0" w:name="_GoBack"/>
+      <w:bookmarkEnd w:id="0"/>
       <w:r>
         <w:br w:type="page"/>
       </w:r>
@@ -917,14 +915,7 @@
           <w:noProof/>
           <w:szCs w:val="24"/>
         </w:rPr>
-        <w:t>Architectu</w:t>
-      </w:r>
-      <w:r>
-        <w:rPr>
-          <w:noProof/>
-          <w:szCs w:val="24"/>
-        </w:rPr>
-        <w:t>ral Representation</w:t>
+        <w:t>Architectural Representation</w:t>
       </w:r>
       <w:r>
         <w:rPr>
@@ -1244,13 +1235,7 @@
         <w:rPr>
           <w:noProof/>
         </w:rPr>
-        <w:instrText xml:space="preserve"> PAGEREF _</w:instrText>
-      </w:r>
-      <w:r>
-        <w:rPr>
-          <w:noProof/>
-        </w:rPr>
-        <w:instrText xml:space="preserve">Toc492766850 \h </w:instrText>
+        <w:instrText xml:space="preserve"> PAGEREF _Toc492766850 \h </w:instrText>
       </w:r>
       <w:r>
         <w:rPr>
@@ -1608,14 +1593,7 @@
           <w:noProof/>
           <w:szCs w:val="24"/>
         </w:rPr>
-        <w:t>Implemen</w:t>
-      </w:r>
-      <w:r>
-        <w:rPr>
-          <w:noProof/>
-          <w:szCs w:val="24"/>
-        </w:rPr>
-        <w:t>tation View</w:t>
+        <w:t>Implementation View</w:t>
       </w:r>
       <w:r>
         <w:rPr>
@@ -2069,39 +2047,33 @@
       <w:pPr>
         <w:pStyle w:val="berschrift1"/>
       </w:pPr>
-      <w:bookmarkStart w:id="0" w:name="_Toc456598586"/>
-      <w:bookmarkStart w:id="1" w:name="_Toc492766840"/>
+      <w:bookmarkStart w:id="1" w:name="_Toc456598586"/>
+      <w:bookmarkStart w:id="2" w:name="_Toc492766840"/>
       <w:r>
         <w:t>Introduction</w:t>
       </w:r>
-      <w:bookmarkEnd w:id="0"/>
       <w:bookmarkEnd w:id="1"/>
+      <w:bookmarkEnd w:id="2"/>
     </w:p>
     <w:p>
       <w:pPr>
         <w:pStyle w:val="berschrift2"/>
       </w:pPr>
-      <w:bookmarkStart w:id="2" w:name="_Toc456598587"/>
-      <w:bookmarkStart w:id="3" w:name="_Toc492766841"/>
-      <w:r>
-        <w:t>P</w:t>
-      </w:r>
-      <w:r>
-        <w:t>urpose</w:t>
-      </w:r>
-      <w:bookmarkEnd w:id="2"/>
+      <w:bookmarkStart w:id="3" w:name="_Toc456598587"/>
+      <w:bookmarkStart w:id="4" w:name="_Toc492766841"/>
+      <w:r>
+        <w:t>Purpose</w:t>
+      </w:r>
       <w:bookmarkEnd w:id="3"/>
+      <w:bookmarkEnd w:id="4"/>
     </w:p>
     <w:p>
       <w:pPr>
         <w:ind w:left="720"/>
       </w:pPr>
-      <w:bookmarkStart w:id="4" w:name="_Toc456598588"/>
-      <w:r>
-        <w:t>This document provides a comprehensive architectural overview of the system, using a number of different architectural views to depict diffe</w:t>
-      </w:r>
-      <w:r>
-        <w:t>rent aspects of the system. It is intended to capture and convey the significant architectural decisions whic</w:t>
+      <w:bookmarkStart w:id="5" w:name="_Toc456598588"/>
+      <w:r>
+        <w:t>This document provides a comprehensive architectural overview of the system, using a number of different architectural views to depict different aspects of the system. It is intended to capture and convey the significant architectural decisions whic</w:t>
       </w:r>
       <w:r>
         <w:t>h have been made on the system.</w:t>
@@ -2111,16 +2083,13 @@
       <w:pPr>
         <w:pStyle w:val="berschrift2"/>
       </w:pPr>
-      <w:bookmarkStart w:id="5" w:name="_Toc492766842"/>
-      <w:r>
-        <w:t>S</w:t>
-      </w:r>
-      <w:r>
-        <w:t>cope</w:t>
-      </w:r>
-      <w:bookmarkStart w:id="6" w:name="_Toc456598589"/>
-      <w:bookmarkEnd w:id="4"/>
+      <w:bookmarkStart w:id="6" w:name="_Toc492766842"/>
+      <w:r>
+        <w:t>Scope</w:t>
+      </w:r>
+      <w:bookmarkStart w:id="7" w:name="_Toc456598589"/>
       <w:bookmarkEnd w:id="5"/>
+      <w:bookmarkEnd w:id="6"/>
     </w:p>
     <w:p>
       <w:r>
@@ -2152,33 +2121,19 @@
           <w:color w:val="000000"/>
         </w:rPr>
         <w:tab/>
-      </w:r>
-      <w:r>
-        <w:rPr>
-          <w:color w:val="000000"/>
-        </w:rPr>
-        <w:t>the use cases and the data representation</w:t>
-      </w:r>
-      <w:r>
-        <w:rPr>
-          <w:color w:val="000000"/>
-        </w:rPr>
-        <w:t>.</w:t>
+        <w:t>the use cases and the data representation.</w:t>
       </w:r>
     </w:p>
     <w:p>
       <w:pPr>
         <w:pStyle w:val="berschrift2"/>
       </w:pPr>
-      <w:bookmarkStart w:id="7" w:name="_Toc492766843"/>
-      <w:r>
-        <w:t>D</w:t>
-      </w:r>
-      <w:r>
-        <w:t>efinitions, Acronyms, and Abbreviations</w:t>
-      </w:r>
-      <w:bookmarkEnd w:id="6"/>
+      <w:bookmarkStart w:id="8" w:name="_Toc492766843"/>
+      <w:r>
+        <w:t>Definitions, Acronyms, and Abbreviations</w:t>
+      </w:r>
       <w:bookmarkEnd w:id="7"/>
+      <w:bookmarkEnd w:id="8"/>
     </w:p>
     <w:p>
       <w:r>
@@ -2225,32 +2180,24 @@
       <w:pPr>
         <w:pStyle w:val="berschrift2"/>
       </w:pPr>
-      <w:bookmarkStart w:id="8" w:name="_Toc456598590"/>
-      <w:bookmarkStart w:id="9" w:name="_Toc492766844"/>
+      <w:bookmarkStart w:id="9" w:name="_Toc456598590"/>
+      <w:bookmarkStart w:id="10" w:name="_Toc492766844"/>
       <w:r>
         <w:t>References</w:t>
       </w:r>
-      <w:bookmarkEnd w:id="8"/>
       <w:bookmarkEnd w:id="9"/>
-    </w:p>
-    <w:p>
-      <w:r>
-        <w:tab/>
-      </w:r>
-      <w:hyperlink r:id="rId9" w:history="1">
+      <w:bookmarkEnd w:id="10"/>
+    </w:p>
+    <w:p>
+      <w:r>
+        <w:tab/>
+      </w:r>
+      <w:hyperlink r:id="rId10" w:history="1">
         <w:r>
           <w:rPr>
             <w:rStyle w:val="Hyperlink"/>
           </w:rPr>
-          <w:t>MVC Mo</w:t>
-        </w:r>
-        <w:bookmarkStart w:id="10" w:name="_GoBack"/>
-        <w:bookmarkEnd w:id="10"/>
-        <w:r>
-          <w:rPr>
-            <w:rStyle w:val="Hyperlink"/>
-          </w:rPr>
-          <w:t>del</w:t>
+          <w:t>MVC Model</w:t>
         </w:r>
       </w:hyperlink>
     </w:p>
@@ -2258,7 +2205,7 @@
       <w:r>
         <w:tab/>
       </w:r>
-      <w:hyperlink r:id="rId10" w:history="1">
+      <w:hyperlink r:id="rId11" w:history="1">
         <w:proofErr w:type="spellStart"/>
         <w:r>
           <w:rPr>
@@ -2273,7 +2220,7 @@
       <w:r>
         <w:tab/>
       </w:r>
-      <w:hyperlink r:id="rId11" w:history="1">
+      <w:hyperlink r:id="rId12" w:history="1">
         <w:r>
           <w:rPr>
             <w:rStyle w:val="Hyperlink"/>
@@ -2289,10 +2236,7 @@
       <w:bookmarkStart w:id="11" w:name="_Toc456598591"/>
       <w:bookmarkStart w:id="12" w:name="_Toc492766845"/>
       <w:r>
-        <w:t>O</w:t>
-      </w:r>
-      <w:r>
-        <w:t>verview</w:t>
+        <w:t>Overview</w:t>
       </w:r>
       <w:bookmarkEnd w:id="11"/>
       <w:bookmarkEnd w:id="12"/>
@@ -2346,10 +2290,7 @@
       </w:pPr>
       <w:bookmarkStart w:id="13" w:name="_Toc492766846"/>
       <w:r>
-        <w:t>A</w:t>
-      </w:r>
-      <w:r>
-        <w:t>rchitectural Representation</w:t>
+        <w:t>Architectural Representation</w:t>
       </w:r>
       <w:bookmarkEnd w:id="13"/>
       <w:r>
@@ -2419,6 +2360,69 @@
           <w:lang w:val="de-DE" w:eastAsia="de-DE"/>
         </w:rPr>
         <w:instrText xml:space="preserve"> INCLUDEPICTURE "https://lh3.googleusercontent.com/lq6JLYSlXE5Nm_QhDguQ_DVP-Y3txiH-nW5y1VIF1H1ubaFI977qaNc1gtmUCEc8tHg3gPUgX1_vwvm6aXvPXag07yCl8JGwYjOluDsqrF3410--e40B65lq8pPaCpu7dtxLzw-J" \* MERGEFORMATINET </w:instrText>
+      </w:r>
+      <w:r>
+        <w:rPr>
+          <w:color w:val="000000"/>
+          <w:lang w:val="de-DE" w:eastAsia="de-DE"/>
+        </w:rPr>
+        <w:fldChar w:fldCharType="separate"/>
+      </w:r>
+      <w:r>
+        <w:rPr>
+          <w:color w:val="000000"/>
+          <w:lang w:val="de-DE" w:eastAsia="de-DE"/>
+        </w:rPr>
+        <w:fldChar w:fldCharType="begin"/>
+      </w:r>
+      <w:r>
+        <w:rPr>
+          <w:color w:val="000000"/>
+          <w:lang w:val="de-DE" w:eastAsia="de-DE"/>
+        </w:rPr>
+        <w:instrText xml:space="preserve"> INCLUDEPICTURE  "https://lh3.googleusercontent.com/lq6JLYSlXE5Nm_QhDguQ_DVP-Y3txiH-nW5y1VIF1H1ubaFI977qaNc1gtmUCEc8tHg3gPUgX1_vwvm6aXvPXag07yCl8JGwYjOluDsqrF3410--e40B65lq8pPaCpu7dtxLzw-J" \* MERGEFORMATINET </w:instrText>
+      </w:r>
+      <w:r>
+        <w:rPr>
+          <w:color w:val="000000"/>
+          <w:lang w:val="de-DE" w:eastAsia="de-DE"/>
+        </w:rPr>
+        <w:fldChar w:fldCharType="separate"/>
+      </w:r>
+      <w:r>
+        <w:rPr>
+          <w:color w:val="000000"/>
+          <w:lang w:val="de-DE" w:eastAsia="de-DE"/>
+        </w:rPr>
+        <w:fldChar w:fldCharType="begin"/>
+      </w:r>
+      <w:r>
+        <w:rPr>
+          <w:color w:val="000000"/>
+          <w:lang w:val="de-DE" w:eastAsia="de-DE"/>
+        </w:rPr>
+        <w:instrText xml:space="preserve"> </w:instrText>
+      </w:r>
+      <w:r>
+        <w:rPr>
+          <w:color w:val="000000"/>
+          <w:lang w:val="de-DE" w:eastAsia="de-DE"/>
+        </w:rPr>
+        <w:instrText>INCLUDEPICTURE  "https://lh3.googleusercontent.com/lq6JLYSlXE5Nm_QhDguQ_DVP-Y3txiH-nW5y1VIF1H1</w:instrText>
+      </w:r>
+      <w:r>
+        <w:rPr>
+          <w:color w:val="000000"/>
+          <w:lang w:val="de-DE" w:eastAsia="de-DE"/>
+        </w:rPr>
+        <w:instrText>ubaFI977qaNc1gtmUCEc8tHg3gPUgX1_vwvm6aXvPXag07yCl8JGwYjOluDsqrF3410--e40B65lq8pPaCpu7dtxLzw-J" \* MERGEFORMATINET</w:instrText>
+      </w:r>
+      <w:r>
+        <w:rPr>
+          <w:color w:val="000000"/>
+          <w:lang w:val="de-DE" w:eastAsia="de-DE"/>
+        </w:rPr>
+        <w:instrText xml:space="preserve"> </w:instrText>
       </w:r>
       <w:r>
         <w:rPr>
@@ -2452,8 +2456,8 @@
             <v:path o:extrusionok="f" gradientshapeok="t" o:connecttype="rect"/>
             <o:lock v:ext="edit" aspectratio="t"/>
           </v:shapetype>
-          <v:shape id="_x0000_i1044" type="#_x0000_t75" alt="model_view_controller_2x.png" style="width:219.75pt;height:90pt">
-            <v:imagedata r:id="rId12" r:href="rId13"/>
+          <v:shape id="_x0000_i1025" type="#_x0000_t75" alt="model_view_controller_2x.png" style="width:220.5pt;height:90pt">
+            <v:imagedata r:id="rId13" r:href="rId14"/>
           </v:shape>
         </w:pict>
       </w:r>
@@ -2464,6 +2468,20 @@
         </w:rPr>
         <w:fldChar w:fldCharType="end"/>
       </w:r>
+      <w:r>
+        <w:rPr>
+          <w:color w:val="000000"/>
+          <w:lang w:val="de-DE" w:eastAsia="de-DE"/>
+        </w:rPr>
+        <w:fldChar w:fldCharType="end"/>
+      </w:r>
+      <w:r>
+        <w:rPr>
+          <w:color w:val="000000"/>
+          <w:lang w:val="de-DE" w:eastAsia="de-DE"/>
+        </w:rPr>
+        <w:fldChar w:fldCharType="end"/>
+      </w:r>
     </w:p>
     <w:p>
       <w:pPr>
@@ -2479,27 +2497,13 @@
         </w:rPr>
         <w:tab/>
       </w:r>
-      <w:hyperlink r:id="rId14" w:history="1">
+      <w:hyperlink r:id="rId15" w:history="1">
         <w:r>
           <w:rPr>
             <w:rStyle w:val="Hyperlink"/>
             <w:lang w:val="de-DE" w:eastAsia="de-DE"/>
           </w:rPr>
-          <w:t>https://developer.apple.c</w:t>
-        </w:r>
-        <w:r>
-          <w:rPr>
-            <w:rStyle w:val="Hyperlink"/>
-            <w:lang w:val="de-DE" w:eastAsia="de-DE"/>
-          </w:rPr>
-          <w:t>o</w:t>
-        </w:r>
-        <w:r>
-          <w:rPr>
-            <w:rStyle w:val="Hyperlink"/>
-            <w:lang w:val="de-DE" w:eastAsia="de-DE"/>
-          </w:rPr>
-          <w:t>m/library/mac/documentation/General/Conceptual/DevPedia-</w:t>
+          <w:t>https://developer.apple.com/library/mac/documentation/General/Conceptual/DevPedia-</w:t>
         </w:r>
         <w:r>
           <w:rPr>
@@ -2533,10 +2537,7 @@
       </w:pPr>
       <w:bookmarkStart w:id="14" w:name="_Toc492766847"/>
       <w:r>
-        <w:t>A</w:t>
-      </w:r>
-      <w:r>
-        <w:t>rchitectural Goals and Constraints</w:t>
+        <w:t>Architectural Goals and Constraints</w:t>
       </w:r>
       <w:bookmarkEnd w:id="14"/>
       <w:r>
@@ -2558,12 +2559,33 @@
           <w:color w:val="000000"/>
         </w:rPr>
         <w:tab/>
+        <w:t xml:space="preserve">nothing on its own, but gets all information from the logical part. </w:t>
       </w:r>
       <w:r>
         <w:rPr>
           <w:color w:val="000000"/>
         </w:rPr>
-        <w:t xml:space="preserve">nothing on its own, but gets all information from the logical part. </w:t>
+        <w:t xml:space="preserve">To realize this structure, we’re using </w:t>
+      </w:r>
+      <w:r>
+        <w:rPr>
+          <w:color w:val="000000"/>
+        </w:rPr>
+        <w:tab/>
+      </w:r>
+      <w:proofErr w:type="gramStart"/>
+      <w:r>
+        <w:rPr>
+          <w:color w:val="000000"/>
+        </w:rPr>
+        <w:t>Spring</w:t>
+      </w:r>
+      <w:proofErr w:type="gramEnd"/>
+      <w:r>
+        <w:rPr>
+          <w:color w:val="000000"/>
+        </w:rPr>
+        <w:t>.</w:t>
       </w:r>
     </w:p>
     <w:p>
@@ -2572,10 +2594,7 @@
       </w:pPr>
       <w:bookmarkStart w:id="15" w:name="_Toc492766848"/>
       <w:r>
-        <w:t>U</w:t>
-      </w:r>
-      <w:r>
-        <w:t>se-Case View</w:t>
+        <w:t>Use-Case View</w:t>
       </w:r>
       <w:bookmarkEnd w:id="15"/>
       <w:r>
@@ -2588,10 +2607,7 @@
       </w:pPr>
       <w:bookmarkStart w:id="16" w:name="_Toc492766849"/>
       <w:r>
-        <w:t>U</w:t>
-      </w:r>
-      <w:r>
-        <w:t>se-Case Realizations</w:t>
+        <w:t>Use-Case Realizations</w:t>
       </w:r>
       <w:bookmarkEnd w:id="16"/>
     </w:p>
@@ -2619,10 +2635,7 @@
       </w:pPr>
       <w:bookmarkStart w:id="18" w:name="_Toc492766851"/>
       <w:r>
-        <w:t>O</w:t>
-      </w:r>
-      <w:r>
-        <w:t>verview</w:t>
+        <w:t>Overview</w:t>
       </w:r>
       <w:bookmarkEnd w:id="18"/>
     </w:p>
@@ -2630,7 +2643,7 @@
       <w:r>
         <w:tab/>
       </w:r>
-      <w:hyperlink r:id="rId15" w:history="1">
+      <w:hyperlink r:id="rId16" w:history="1">
         <w:proofErr w:type="spellStart"/>
         <w:r>
           <w:rPr>
@@ -2647,10 +2660,7 @@
       </w:pPr>
       <w:bookmarkStart w:id="19" w:name="_Toc492766852"/>
       <w:r>
-        <w:t>A</w:t>
-      </w:r>
-      <w:r>
-        <w:t>rchitecturally Significant Design Packages</w:t>
+        <w:t>Architecturally Significant Design Packages</w:t>
       </w:r>
       <w:bookmarkEnd w:id="19"/>
     </w:p>
@@ -2666,10 +2676,7 @@
       </w:pPr>
       <w:bookmarkStart w:id="20" w:name="_Toc492766853"/>
       <w:r>
-        <w:t>P</w:t>
-      </w:r>
-      <w:r>
-        <w:t>rocess View</w:t>
+        <w:t>Process View</w:t>
       </w:r>
       <w:bookmarkEnd w:id="20"/>
       <w:r>
@@ -2688,10 +2695,7 @@
       </w:pPr>
       <w:bookmarkStart w:id="21" w:name="_Toc492766854"/>
       <w:r>
-        <w:t>D</w:t>
-      </w:r>
-      <w:r>
-        <w:t>eployment View</w:t>
+        <w:t>Deployment View</w:t>
       </w:r>
       <w:bookmarkEnd w:id="21"/>
       <w:r>
@@ -2718,10 +2722,7 @@
       </w:pPr>
       <w:bookmarkStart w:id="22" w:name="_Toc492766855"/>
       <w:r>
-        <w:t>I</w:t>
-      </w:r>
-      <w:r>
-        <w:t>mplementation View</w:t>
+        <w:t>Implementation View</w:t>
       </w:r>
       <w:bookmarkEnd w:id="22"/>
       <w:r>
@@ -2734,10 +2735,7 @@
       </w:pPr>
       <w:bookmarkStart w:id="23" w:name="_Toc492766856"/>
       <w:r>
-        <w:t>O</w:t>
-      </w:r>
-      <w:r>
-        <w:t>verview</w:t>
+        <w:t>Overview</w:t>
       </w:r>
       <w:bookmarkEnd w:id="23"/>
     </w:p>
@@ -2753,10 +2751,7 @@
       </w:pPr>
       <w:bookmarkStart w:id="24" w:name="_Toc492766857"/>
       <w:r>
-        <w:t>L</w:t>
-      </w:r>
-      <w:r>
-        <w:t>ayers</w:t>
+        <w:t>Layers</w:t>
       </w:r>
       <w:bookmarkEnd w:id="24"/>
     </w:p>
@@ -2781,7 +2776,7 @@
       <w:r>
         <w:tab/>
       </w:r>
-      <w:hyperlink r:id="rId16" w:history="1">
+      <w:hyperlink r:id="rId17" w:history="1">
         <w:r>
           <w:rPr>
             <w:rStyle w:val="Hyperlink"/>
@@ -2796,10 +2791,7 @@
       </w:pPr>
       <w:bookmarkStart w:id="26" w:name="_Toc492766859"/>
       <w:r>
-        <w:t>S</w:t>
-      </w:r>
-      <w:r>
-        <w:t>ize and Performance</w:t>
+        <w:t>Size and Performance</w:t>
       </w:r>
       <w:bookmarkEnd w:id="26"/>
       <w:r>
@@ -2818,10 +2810,7 @@
       </w:pPr>
       <w:bookmarkStart w:id="27" w:name="_Toc492766860"/>
       <w:r>
-        <w:t>Q</w:t>
-      </w:r>
-      <w:r>
-        <w:t>uality</w:t>
+        <w:t>Quality</w:t>
       </w:r>
       <w:bookmarkEnd w:id="27"/>
       <w:r>
@@ -2835,10 +2824,10 @@
       </w:r>
     </w:p>
     <w:sectPr>
-      <w:headerReference w:type="default" r:id="rId17"/>
-      <w:footerReference w:type="default" r:id="rId18"/>
-      <w:headerReference w:type="first" r:id="rId19"/>
-      <w:footerReference w:type="first" r:id="rId20"/>
+      <w:headerReference w:type="default" r:id="rId18"/>
+      <w:footerReference w:type="default" r:id="rId19"/>
+      <w:headerReference w:type="first" r:id="rId20"/>
+      <w:footerReference w:type="first" r:id="rId21"/>
       <w:pgSz w:w="12240" w:h="15840" w:code="1"/>
       <w:pgMar w:top="1440" w:right="1440" w:bottom="1440" w:left="1440" w:header="720" w:footer="720" w:gutter="0"/>
       <w:cols w:space="720"/>
@@ -2932,12 +2921,6 @@
       <w:gridCol w:w="3162"/>
     </w:tblGrid>
     <w:tr>
-      <w:tblPrEx>
-        <w:tblCellMar>
-          <w:top w:w="0" w:type="dxa"/>
-          <w:bottom w:w="0" w:type="dxa"/>
-        </w:tblCellMar>
-      </w:tblPrEx>
       <w:tc>
         <w:tcPr>
           <w:tcW w:w="3162" w:type="dxa"/>
@@ -3027,10 +3010,7 @@
             <w:jc w:val="right"/>
           </w:pPr>
           <w:r>
-            <w:t>Pag</w:t>
-          </w:r>
-          <w:r>
-            <w:t xml:space="preserve">e </w:t>
+            <w:t xml:space="preserve">Page </w:t>
           </w:r>
           <w:r>
             <w:rPr>
@@ -3259,12 +3239,6 @@
       <w:gridCol w:w="3179"/>
     </w:tblGrid>
     <w:tr>
-      <w:tblPrEx>
-        <w:tblCellMar>
-          <w:top w:w="0" w:type="dxa"/>
-          <w:bottom w:w="0" w:type="dxa"/>
-        </w:tblCellMar>
-      </w:tblPrEx>
       <w:tc>
         <w:tcPr>
           <w:tcW w:w="6379" w:type="dxa"/>
@@ -3296,18 +3270,12 @@
             <w:t xml:space="preserve">  Version:           </w:t>
           </w:r>
           <w:r>
-            <w:t>1.0</w:t>
+            <w:t>1.1</w:t>
           </w:r>
         </w:p>
       </w:tc>
     </w:tr>
     <w:tr>
-      <w:tblPrEx>
-        <w:tblCellMar>
-          <w:top w:w="0" w:type="dxa"/>
-          <w:bottom w:w="0" w:type="dxa"/>
-        </w:tblCellMar>
-      </w:tblPrEx>
       <w:tc>
         <w:tcPr>
           <w:tcW w:w="6379" w:type="dxa"/>
@@ -3345,12 +3313,6 @@
       </w:tc>
     </w:tr>
     <w:tr>
-      <w:tblPrEx>
-        <w:tblCellMar>
-          <w:top w:w="0" w:type="dxa"/>
-          <w:bottom w:w="0" w:type="dxa"/>
-        </w:tblCellMar>
-      </w:tblPrEx>
       <w:tc>
         <w:tcPr>
           <w:tcW w:w="9558" w:type="dxa"/>
@@ -3554,6 +3516,120 @@
     </w:lvl>
   </w:abstractNum>
   <w:abstractNum w:abstractNumId="6" w15:restartNumberingAfterBreak="0">
+    <w:nsid w:val="2A1A6395"/>
+    <w:multiLevelType w:val="multilevel"/>
+    <w:tmpl w:val="09E84CA6"/>
+    <w:lvl w:ilvl="0">
+      <w:start w:val="1"/>
+      <w:numFmt w:val="decimal"/>
+      <w:pStyle w:val="Bullet"/>
+      <w:lvlText w:val="%1."/>
+      <w:lvlJc w:val="left"/>
+      <w:pPr>
+        <w:tabs>
+          <w:tab w:val="num" w:pos="720"/>
+        </w:tabs>
+        <w:ind w:left="720" w:hanging="720"/>
+      </w:pPr>
+    </w:lvl>
+    <w:lvl w:ilvl="1">
+      <w:start w:val="1"/>
+      <w:numFmt w:val="decimal"/>
+      <w:lvlText w:val="%2."/>
+      <w:lvlJc w:val="left"/>
+      <w:pPr>
+        <w:tabs>
+          <w:tab w:val="num" w:pos="1440"/>
+        </w:tabs>
+        <w:ind w:left="1440" w:hanging="720"/>
+      </w:pPr>
+    </w:lvl>
+    <w:lvl w:ilvl="2">
+      <w:start w:val="1"/>
+      <w:numFmt w:val="decimal"/>
+      <w:lvlText w:val="%3."/>
+      <w:lvlJc w:val="left"/>
+      <w:pPr>
+        <w:tabs>
+          <w:tab w:val="num" w:pos="2160"/>
+        </w:tabs>
+        <w:ind w:left="2160" w:hanging="720"/>
+      </w:pPr>
+    </w:lvl>
+    <w:lvl w:ilvl="3">
+      <w:start w:val="1"/>
+      <w:numFmt w:val="decimal"/>
+      <w:lvlText w:val="%4."/>
+      <w:lvlJc w:val="left"/>
+      <w:pPr>
+        <w:tabs>
+          <w:tab w:val="num" w:pos="2880"/>
+        </w:tabs>
+        <w:ind w:left="2880" w:hanging="720"/>
+      </w:pPr>
+    </w:lvl>
+    <w:lvl w:ilvl="4">
+      <w:start w:val="1"/>
+      <w:numFmt w:val="decimal"/>
+      <w:lvlText w:val="%5."/>
+      <w:lvlJc w:val="left"/>
+      <w:pPr>
+        <w:tabs>
+          <w:tab w:val="num" w:pos="3600"/>
+        </w:tabs>
+        <w:ind w:left="3600" w:hanging="720"/>
+      </w:pPr>
+    </w:lvl>
+    <w:lvl w:ilvl="5">
+      <w:start w:val="1"/>
+      <w:numFmt w:val="decimal"/>
+      <w:lvlText w:val="%6."/>
+      <w:lvlJc w:val="left"/>
+      <w:pPr>
+        <w:tabs>
+          <w:tab w:val="num" w:pos="4320"/>
+        </w:tabs>
+        <w:ind w:left="4320" w:hanging="720"/>
+      </w:pPr>
+    </w:lvl>
+    <w:lvl w:ilvl="6">
+      <w:start w:val="1"/>
+      <w:numFmt w:val="decimal"/>
+      <w:lvlText w:val="%7."/>
+      <w:lvlJc w:val="left"/>
+      <w:pPr>
+        <w:tabs>
+          <w:tab w:val="num" w:pos="5040"/>
+        </w:tabs>
+        <w:ind w:left="5040" w:hanging="720"/>
+      </w:pPr>
+    </w:lvl>
+    <w:lvl w:ilvl="7">
+      <w:start w:val="1"/>
+      <w:numFmt w:val="decimal"/>
+      <w:lvlText w:val="%8."/>
+      <w:lvlJc w:val="left"/>
+      <w:pPr>
+        <w:tabs>
+          <w:tab w:val="num" w:pos="5760"/>
+        </w:tabs>
+        <w:ind w:left="5760" w:hanging="720"/>
+      </w:pPr>
+    </w:lvl>
+    <w:lvl w:ilvl="8">
+      <w:start w:val="1"/>
+      <w:numFmt w:val="decimal"/>
+      <w:lvlText w:val="%9."/>
+      <w:lvlJc w:val="left"/>
+      <w:pPr>
+        <w:tabs>
+          <w:tab w:val="num" w:pos="6480"/>
+        </w:tabs>
+        <w:ind w:left="6480" w:hanging="720"/>
+      </w:pPr>
+    </w:lvl>
+  </w:abstractNum>
+  <w:abstractNum w:abstractNumId="7" w15:restartNumberingAfterBreak="0">
     <w:nsid w:val="2D4B634E"/>
     <w:multiLevelType w:val="singleLevel"/>
     <w:tmpl w:val="04090001"/>
@@ -3573,7 +3649,7 @@
       </w:rPr>
     </w:lvl>
   </w:abstractNum>
-  <w:abstractNum w:abstractNumId="7" w15:restartNumberingAfterBreak="0">
+  <w:abstractNum w:abstractNumId="8" w15:restartNumberingAfterBreak="0">
     <w:nsid w:val="31DD2C45"/>
     <w:multiLevelType w:val="singleLevel"/>
     <w:tmpl w:val="04090001"/>
@@ -3593,7 +3669,7 @@
       </w:rPr>
     </w:lvl>
   </w:abstractNum>
-  <w:abstractNum w:abstractNumId="8" w15:restartNumberingAfterBreak="0">
+  <w:abstractNum w:abstractNumId="9" w15:restartNumberingAfterBreak="0">
     <w:nsid w:val="32982B51"/>
     <w:multiLevelType w:val="singleLevel"/>
     <w:tmpl w:val="04090001"/>
@@ -3613,7 +3689,7 @@
       </w:rPr>
     </w:lvl>
   </w:abstractNum>
-  <w:abstractNum w:abstractNumId="9" w15:restartNumberingAfterBreak="0">
+  <w:abstractNum w:abstractNumId="10" w15:restartNumberingAfterBreak="0">
     <w:nsid w:val="3375481C"/>
     <w:multiLevelType w:val="singleLevel"/>
     <w:tmpl w:val="E6747DA6"/>
@@ -3633,7 +3709,7 @@
       </w:rPr>
     </w:lvl>
   </w:abstractNum>
-  <w:abstractNum w:abstractNumId="10" w15:restartNumberingAfterBreak="0">
+  <w:abstractNum w:abstractNumId="11" w15:restartNumberingAfterBreak="0">
     <w:nsid w:val="369D5471"/>
     <w:multiLevelType w:val="singleLevel"/>
     <w:tmpl w:val="04090001"/>
@@ -3653,7 +3729,7 @@
       </w:rPr>
     </w:lvl>
   </w:abstractNum>
-  <w:abstractNum w:abstractNumId="11" w15:restartNumberingAfterBreak="0">
+  <w:abstractNum w:abstractNumId="12" w15:restartNumberingAfterBreak="0">
     <w:nsid w:val="42B97F7B"/>
     <w:multiLevelType w:val="singleLevel"/>
     <w:tmpl w:val="04090001"/>
@@ -3673,7 +3749,7 @@
       </w:rPr>
     </w:lvl>
   </w:abstractNum>
-  <w:abstractNum w:abstractNumId="12" w15:restartNumberingAfterBreak="0">
+  <w:abstractNum w:abstractNumId="13" w15:restartNumberingAfterBreak="0">
     <w:nsid w:val="49E170D0"/>
     <w:multiLevelType w:val="singleLevel"/>
     <w:tmpl w:val="04090001"/>
@@ -3693,7 +3769,7 @@
       </w:rPr>
     </w:lvl>
   </w:abstractNum>
-  <w:abstractNum w:abstractNumId="13" w15:restartNumberingAfterBreak="0">
+  <w:abstractNum w:abstractNumId="14" w15:restartNumberingAfterBreak="0">
     <w:nsid w:val="4F64732B"/>
     <w:multiLevelType w:val="singleLevel"/>
     <w:tmpl w:val="04090001"/>
@@ -3713,7 +3789,7 @@
       </w:rPr>
     </w:lvl>
   </w:abstractNum>
-  <w:abstractNum w:abstractNumId="14" w15:restartNumberingAfterBreak="0">
+  <w:abstractNum w:abstractNumId="15" w15:restartNumberingAfterBreak="0">
     <w:nsid w:val="52DF734E"/>
     <w:multiLevelType w:val="singleLevel"/>
     <w:tmpl w:val="04090001"/>
@@ -3733,7 +3809,7 @@
       </w:rPr>
     </w:lvl>
   </w:abstractNum>
-  <w:abstractNum w:abstractNumId="15" w15:restartNumberingAfterBreak="0">
+  <w:abstractNum w:abstractNumId="16" w15:restartNumberingAfterBreak="0">
     <w:nsid w:val="6D2F7D46"/>
     <w:multiLevelType w:val="singleLevel"/>
     <w:tmpl w:val="04090001"/>
@@ -3753,7 +3829,7 @@
       </w:rPr>
     </w:lvl>
   </w:abstractNum>
-  <w:abstractNum w:abstractNumId="16" w15:restartNumberingAfterBreak="0">
+  <w:abstractNum w:abstractNumId="17" w15:restartNumberingAfterBreak="0">
     <w:nsid w:val="71F21F2A"/>
     <w:multiLevelType w:val="singleLevel"/>
     <w:tmpl w:val="04090001"/>
@@ -3773,7 +3849,7 @@
       </w:rPr>
     </w:lvl>
   </w:abstractNum>
-  <w:abstractNum w:abstractNumId="17" w15:restartNumberingAfterBreak="0">
+  <w:abstractNum w:abstractNumId="18" w15:restartNumberingAfterBreak="0">
     <w:nsid w:val="743601FB"/>
     <w:multiLevelType w:val="singleLevel"/>
     <w:tmpl w:val="04090001"/>
@@ -3793,7 +3869,7 @@
       </w:rPr>
     </w:lvl>
   </w:abstractNum>
-  <w:abstractNum w:abstractNumId="18" w15:restartNumberingAfterBreak="0">
+  <w:abstractNum w:abstractNumId="19" w15:restartNumberingAfterBreak="0">
     <w:nsid w:val="756150CA"/>
     <w:multiLevelType w:val="singleLevel"/>
     <w:tmpl w:val="04090001"/>
@@ -3813,7 +3889,7 @@
       </w:rPr>
     </w:lvl>
   </w:abstractNum>
-  <w:abstractNum w:abstractNumId="19" w15:restartNumberingAfterBreak="0">
+  <w:abstractNum w:abstractNumId="20" w15:restartNumberingAfterBreak="0">
     <w:nsid w:val="7BE434D7"/>
     <w:multiLevelType w:val="singleLevel"/>
     <w:tmpl w:val="04090001"/>
@@ -3837,16 +3913,16 @@
     <w:abstractNumId w:val="0"/>
   </w:num>
   <w:num w:numId="2">
-    <w:abstractNumId w:val="9"/>
+    <w:abstractNumId w:val="10"/>
   </w:num>
   <w:num w:numId="3">
-    <w:abstractNumId w:val="19"/>
+    <w:abstractNumId w:val="20"/>
   </w:num>
   <w:num w:numId="4">
-    <w:abstractNumId w:val="14"/>
+    <w:abstractNumId w:val="15"/>
   </w:num>
   <w:num w:numId="5">
-    <w:abstractNumId w:val="13"/>
+    <w:abstractNumId w:val="14"/>
   </w:num>
   <w:num w:numId="6">
     <w:abstractNumId w:val="1"/>
@@ -3869,37 +3945,37 @@
     <w:abstractNumId w:val="2"/>
   </w:num>
   <w:num w:numId="8">
-    <w:abstractNumId w:val="18"/>
+    <w:abstractNumId w:val="19"/>
   </w:num>
   <w:num w:numId="9">
     <w:abstractNumId w:val="3"/>
   </w:num>
   <w:num w:numId="10">
-    <w:abstractNumId w:val="10"/>
+    <w:abstractNumId w:val="11"/>
   </w:num>
   <w:num w:numId="11">
-    <w:abstractNumId w:val="8"/>
+    <w:abstractNumId w:val="9"/>
   </w:num>
   <w:num w:numId="12">
-    <w:abstractNumId w:val="17"/>
+    <w:abstractNumId w:val="18"/>
   </w:num>
   <w:num w:numId="13">
-    <w:abstractNumId w:val="7"/>
+    <w:abstractNumId w:val="8"/>
   </w:num>
   <w:num w:numId="14">
     <w:abstractNumId w:val="4"/>
   </w:num>
   <w:num w:numId="15">
-    <w:abstractNumId w:val="16"/>
+    <w:abstractNumId w:val="17"/>
   </w:num>
   <w:num w:numId="16">
-    <w:abstractNumId w:val="12"/>
+    <w:abstractNumId w:val="13"/>
   </w:num>
   <w:num w:numId="17">
     <w:abstractNumId w:val="5"/>
   </w:num>
   <w:num w:numId="18">
-    <w:abstractNumId w:val="11"/>
+    <w:abstractNumId w:val="12"/>
   </w:num>
   <w:num w:numId="19">
     <w:abstractNumId w:val="1"/>
@@ -3920,10 +3996,13 @@
     </w:lvlOverride>
   </w:num>
   <w:num w:numId="20">
-    <w:abstractNumId w:val="6"/>
+    <w:abstractNumId w:val="7"/>
   </w:num>
   <w:num w:numId="21">
-    <w:abstractNumId w:val="15"/>
+    <w:abstractNumId w:val="16"/>
+  </w:num>
+  <w:num w:numId="22">
+    <w:abstractNumId w:val="6"/>
   </w:num>
 </w:numbering>
 </file>
@@ -4483,7 +4562,9 @@
   </w:style>
   <w:style w:type="character" w:default="1" w:styleId="Absatz-Standardschriftart">
     <w:name w:val="Default Paragraph Font"/>
+    <w:uiPriority w:val="1"/>
     <w:semiHidden/>
+    <w:unhideWhenUsed/>
   </w:style>
   <w:style w:type="table" w:default="1" w:styleId="NormaleTabelle">
     <w:name w:val="Normal Table"/>
@@ -4835,13 +4916,13 @@
     <w:pPr>
       <w:widowControl/>
       <w:numPr>
-        <w:numId w:val="81"/>
+        <w:numId w:val="22"/>
       </w:numPr>
       <w:tabs>
         <w:tab w:val="left" w:pos="720"/>
       </w:tabs>
       <w:spacing w:before="120" w:line="240" w:lineRule="auto"/>
-      <w:ind w:left="720" w:right="360"/>
+      <w:ind w:right="360"/>
       <w:jc w:val="both"/>
     </w:pPr>
     <w:rPr>
@@ -5167,4 +5248,16 @@
     </a:ext>
   </a:extLst>
 </a:theme>
+</file>
+
+<file path=customXml/item1.xml><?xml version="1.0" encoding="utf-8"?>
+<b:Sources xmlns:b="http://schemas.openxmlformats.org/officeDocument/2006/bibliography" xmlns="http://schemas.openxmlformats.org/officeDocument/2006/bibliography" SelectedStyle="\CHICAGO.XSL" StyleName="Chicago" Version="15"/>
+</file>
+
+<file path=customXml/itemProps1.xml><?xml version="1.0" encoding="utf-8"?>
+<ds:datastoreItem xmlns:ds="http://schemas.openxmlformats.org/officeDocument/2006/customXml" ds:itemID="{8521C1E2-7807-418C-80F2-938118D92C2A}">
+  <ds:schemaRefs>
+    <ds:schemaRef ds:uri="http://schemas.openxmlformats.org/officeDocument/2006/bibliography"/>
+  </ds:schemaRefs>
+</ds:datastoreItem>
 </file>
</xml_diff>